<commit_message>
Setted Up PostgreSQL Database
</commit_message>
<xml_diff>
--- a/documentation/Project_Proposal.docx
+++ b/documentation/Project_Proposal.docx
@@ -445,6 +445,7 @@
                                     <w:dataBinding w:prefixMappings="xmlns:ns0='http://schemas.openxmlformats.org/officeDocument/2006/extended-properties' " w:xpath="/ns0:Properties[1]/ns0:Company[1]" w:storeItemID="{6668398D-A668-4E3E-A5EB-62B293D839F1}"/>
                                     <w:text/>
                                   </w:sdtPr>
+                                  <w:sdtEndPr/>
                                   <w:sdtContent>
                                     <w:r>
                                       <w:rPr>
@@ -541,6 +542,7 @@
                               <w:dataBinding w:prefixMappings="xmlns:ns0='http://schemas.openxmlformats.org/officeDocument/2006/extended-properties' " w:xpath="/ns0:Properties[1]/ns0:Company[1]" w:storeItemID="{6668398D-A668-4E3E-A5EB-62B293D839F1}"/>
                               <w:text/>
                             </w:sdtPr>
+                            <w:sdtEndPr/>
                             <w:sdtContent>
                               <w:r>
                                 <w:rPr>
@@ -692,6 +694,7 @@
                                   <w:dataBinding w:prefixMappings="xmlns:ns0='http://purl.org/dc/elements/1.1/' xmlns:ns1='http://schemas.openxmlformats.org/package/2006/metadata/core-properties' " w:xpath="/ns1:coreProperties[1]/ns0:creator[1]" w:storeItemID="{6C3C8BC8-F283-45AE-878A-BAB7291924A1}"/>
                                   <w:text/>
                                 </w:sdtPr>
+                                <w:sdtEndPr/>
                                 <w:sdtContent>
                                   <w:p>
                                     <w:pPr>
@@ -779,6 +782,7 @@
                             <w:dataBinding w:prefixMappings="xmlns:ns0='http://purl.org/dc/elements/1.1/' xmlns:ns1='http://schemas.openxmlformats.org/package/2006/metadata/core-properties' " w:xpath="/ns1:coreProperties[1]/ns0:creator[1]" w:storeItemID="{6C3C8BC8-F283-45AE-878A-BAB7291924A1}"/>
                             <w:text/>
                           </w:sdtPr>
+                          <w:sdtEndPr/>
                           <w:sdtContent>
                             <w:p>
                               <w:pPr>
@@ -898,6 +902,7 @@
                                     <w:calendar w:val="gregorian"/>
                                   </w:date>
                                 </w:sdtPr>
+                                <w:sdtEndPr/>
                                 <w:sdtContent>
                                   <w:p>
                                     <w:pPr>
@@ -966,6 +971,7 @@
                               <w:calendar w:val="gregorian"/>
                             </w:date>
                           </w:sdtPr>
+                          <w:sdtEndPr/>
                           <w:sdtContent>
                             <w:p>
                               <w:pPr>
@@ -1010,6 +1016,16 @@
     </w:sdt>
     <w:sdt>
       <w:sdtPr>
+        <w:rPr>
+          <w:rFonts w:eastAsiaTheme="minorHAnsi" w:cstheme="minorBidi"/>
+          <w:b w:val="0"/>
+          <w:color w:val="auto"/>
+          <w:kern w:val="2"/>
+          <w:sz w:val="26"/>
+          <w:szCs w:val="22"/>
+          <w:lang w:val="en-CA"/>
+          <w14:ligatures w14:val="standardContextual"/>
+        </w:rPr>
         <w:id w:val="1655265216"/>
         <w:docPartObj>
           <w:docPartGallery w:val="Table of Contents"/>
@@ -1018,15 +1034,8 @@
       </w:sdtPr>
       <w:sdtEndPr>
         <w:rPr>
-          <w:rFonts w:eastAsiaTheme="minorHAnsi" w:cstheme="minorBidi"/>
           <w:bCs/>
           <w:noProof/>
-          <w:color w:val="auto"/>
-          <w:kern w:val="2"/>
-          <w:sz w:val="26"/>
-          <w:szCs w:val="22"/>
-          <w:lang w:val="en-CA"/>
-          <w14:ligatures w14:val="standardContextual"/>
         </w:rPr>
       </w:sdtEndPr>
       <w:sdtContent>
@@ -1670,13 +1679,8 @@
       <w:pPr>
         <w:spacing w:line="480" w:lineRule="auto"/>
       </w:pPr>
-      <w:proofErr w:type="spellStart"/>
-      <w:r>
-        <w:t>MFlow</w:t>
-      </w:r>
-      <w:proofErr w:type="spellEnd"/>
-      <w:r>
-        <w:t xml:space="preserve"> </w:t>
+      <w:r>
+        <w:t xml:space="preserve">MFlow </w:t>
       </w:r>
       <w:r>
         <w:t>is a powerful and user-friendly application that helps users schedule their tasks on a calendar and fully customize task details to suit their preferences—ensuring top-tier organization and productivity.</w:t>
@@ -1879,6 +1883,12 @@
       </w:r>
     </w:p>
     <w:p/>
+    <w:p>
+      <w:r>
+        <w:t>Cloud : Render</w:t>
+      </w:r>
+    </w:p>
+    <w:p/>
     <w:p/>
     <w:p/>
     <w:p/>
@@ -1980,7 +1990,11 @@
         <w:t>Users will be able to view tasks in a calendar layout</w:t>
       </w:r>
       <w:r>
-        <w:t xml:space="preserve"> (daily/weekly monthly) and be allowed to add or delete tasks from schedule or remove a recurring task as an exception or remove all future recurring tasks also users will be able to see necessary info for tasks (such as priority level)</w:t>
+        <w:t xml:space="preserve"> (daily/weekly monthly) and be allowed to add or delete tasks from schedule or remove a recurring </w:t>
+      </w:r>
+      <w:r>
+        <w:lastRenderedPageBreak/>
+        <w:t>task as an exception or remove all future recurring tasks also users will be able to see necessary info for tasks (such as priority level)</w:t>
       </w:r>
     </w:p>
     <w:p>
@@ -1998,7 +2012,6 @@
         <w:spacing w:line="360" w:lineRule="auto"/>
       </w:pPr>
       <w:r>
-        <w:lastRenderedPageBreak/>
         <w:t>Users will be able to make reminders to notify them when an upcoming task is due and will be allowed to customize their notifications preference</w:t>
       </w:r>
     </w:p>
@@ -2053,18 +2066,10 @@
         <w:spacing w:line="360" w:lineRule="auto"/>
       </w:pPr>
       <w:r>
-        <w:t xml:space="preserve">Users will be allowed to toggle between light and dark </w:t>
-      </w:r>
-      <w:proofErr w:type="gramStart"/>
-      <w:r>
-        <w:t>mode</w:t>
-      </w:r>
-      <w:r>
-        <w:t>,</w:t>
-      </w:r>
-      <w:proofErr w:type="gramEnd"/>
-      <w:r>
-        <w:t xml:space="preserve"> users will be allowed to select their default view of the task list view and will be allowed to make a default priority for all tasks newly created</w:t>
+        <w:t>Users will be allowed to toggle between light and dark mode</w:t>
+      </w:r>
+      <w:r>
+        <w:t>, users will be allowed to select their default view of the task list view and will be allowed to make a default priority for all tasks newly created</w:t>
       </w:r>
     </w:p>
     <w:p>
@@ -2179,6 +2184,7 @@
         </w:numPr>
       </w:pPr>
       <w:r>
+        <w:lastRenderedPageBreak/>
         <w:t xml:space="preserve">The app will be usable offline using local storage </w:t>
       </w:r>
     </w:p>
@@ -2289,13 +2295,7 @@
         </w:numPr>
       </w:pPr>
       <w:r>
-        <w:t>Users</w:t>
-      </w:r>
-      <w:r>
-        <w:t xml:space="preserve">: </w:t>
-      </w:r>
-      <w:r>
-        <w:t>People who needs an application to keep themselves organized</w:t>
+        <w:t>Users: People who needs an application to keep themselves organized</w:t>
       </w:r>
     </w:p>
     <w:p>
@@ -2350,7 +2350,6 @@
         <w:rPr>
           <w:u w:val="single"/>
         </w:rPr>
-        <w:lastRenderedPageBreak/>
         <w:t>Use Case:</w:t>
       </w:r>
     </w:p>
@@ -3781,6 +3780,7 @@
   <w:style w:type="character" w:default="1" w:styleId="DefaultParagraphFont">
     <w:name w:val="Default Paragraph Font"/>
     <w:uiPriority w:val="1"/>
+    <w:semiHidden/>
     <w:unhideWhenUsed/>
   </w:style>
   <w:style w:type="table" w:default="1" w:styleId="TableNormal">

</xml_diff>